<commit_message>
Links for all the tasks - heroku, blogs and resume
</commit_message>
<xml_diff>
--- a/Week1/Day 4/Links for the day4 task.docx
+++ b/Week1/Day 4/Links for the day4 task.docx
@@ -26,21 +26,8 @@
       </w:r>
     </w:p>
     <w:p>
-      <w:proofErr w:type="spellStart"/>
-      <w:r>
-        <w:t>Heroku</w:t>
-      </w:r>
-      <w:proofErr w:type="spellEnd"/>
-      <w:r>
-        <w:t xml:space="preserve"> </w:t>
-      </w:r>
-      <w:proofErr w:type="spellStart"/>
-      <w:r>
-        <w:t>json</w:t>
-      </w:r>
-      <w:proofErr w:type="spellEnd"/>
-      <w:r>
-        <w:t xml:space="preserve"> server upload - </w:t>
+      <w:r>
+        <w:t xml:space="preserve">Heroku json server upload - </w:t>
       </w:r>
       <w:hyperlink r:id="rId4" w:history="1">
         <w:r>
@@ -69,23 +56,10 @@
         <w:t xml:space="preserve">Blog - </w:t>
       </w:r>
       <w:r>
-        <w:t xml:space="preserve">Objects and its internal Representation in </w:t>
-      </w:r>
-      <w:proofErr w:type="spellStart"/>
-      <w:r>
-        <w:t>javascriptObjects</w:t>
-      </w:r>
-      <w:proofErr w:type="spellEnd"/>
-      <w:r>
-        <w:t xml:space="preserve"> and its internal Representation in </w:t>
-      </w:r>
-      <w:proofErr w:type="spellStart"/>
-      <w:r>
-        <w:t>javascript</w:t>
-      </w:r>
-      <w:proofErr w:type="spellEnd"/>
-      <w:r>
-        <w:t xml:space="preserve">  - </w:t>
+        <w:t>Objects and its internal Representation in javascript</w:t>
+      </w:r>
+      <w:r>
+        <w:t xml:space="preserve"> -</w:t>
       </w:r>
       <w:hyperlink r:id="rId6" w:history="1">
         <w:r>
@@ -101,31 +75,7 @@
         <w:t xml:space="preserve">Blog - </w:t>
       </w:r>
       <w:r>
-        <w:t xml:space="preserve">Result of running </w:t>
-      </w:r>
-      <w:proofErr w:type="spellStart"/>
-      <w:r>
-        <w:t>differnet</w:t>
-      </w:r>
-      <w:proofErr w:type="spellEnd"/>
-      <w:r>
-        <w:t xml:space="preserve"> values in </w:t>
-      </w:r>
-      <w:proofErr w:type="spellStart"/>
-      <w:r>
-        <w:t>typeof</w:t>
-      </w:r>
-      <w:proofErr w:type="spellEnd"/>
-      <w:r>
-        <w:t xml:space="preserve"> </w:t>
-      </w:r>
-      <w:proofErr w:type="spellStart"/>
-      <w:r>
-        <w:t>js</w:t>
-      </w:r>
-      <w:proofErr w:type="spellEnd"/>
-      <w:r>
-        <w:t xml:space="preserve"> function</w:t>
+        <w:t>Result of running differnet values in typeof js function</w:t>
       </w:r>
       <w:r>
         <w:t xml:space="preserve"> - </w:t>

</xml_diff>